<commit_message>
get delete  user info
</commit_message>
<xml_diff>
--- a/ICHP API by yj.docx
+++ b/ICHP API by yj.docx
@@ -2938,6 +2938,128 @@
                 <w:sz w:val="24"/>
               </w:rPr>
               <w:t>推荐活动错误</w:t>
+            </w:r>
+          </w:p>
+        </w:tc>
+      </w:tr>
+      <w:tr>
+        <w:tc>
+          <w:tcPr>
+            <w:tcW w:w="793" w:type="dxa"/>
+            <w:tcBorders>
+              <w:top w:val="single" w:sz="4" w:space="0" w:color="auto"/>
+              <w:left w:val="single" w:sz="4" w:space="0" w:color="auto"/>
+              <w:bottom w:val="single" w:sz="4" w:space="0" w:color="auto"/>
+              <w:right w:val="single" w:sz="4" w:space="0" w:color="auto"/>
+            </w:tcBorders>
+          </w:tcPr>
+          <w:p>
+            <w:pPr>
+              <w:rPr>
+                <w:rFonts w:ascii="Courier New" w:eastAsia="宋体" w:hAnsi="Courier New" w:cs="Courier New" w:hint="eastAsia"/>
+                <w:sz w:val="24"/>
+              </w:rPr>
+            </w:pPr>
+            <w:r>
+              <w:rPr>
+                <w:rFonts w:ascii="Courier New" w:eastAsia="宋体" w:hAnsi="Courier New" w:cs="Courier New" w:hint="eastAsia"/>
+                <w:sz w:val="24"/>
+              </w:rPr>
+              <w:t>4</w:t>
+            </w:r>
+            <w:r>
+              <w:rPr>
+                <w:rFonts w:ascii="Courier New" w:eastAsia="宋体" w:hAnsi="Courier New" w:cs="Courier New"/>
+                <w:sz w:val="24"/>
+              </w:rPr>
+              <w:t>5</w:t>
+            </w:r>
+          </w:p>
+        </w:tc>
+        <w:tc>
+          <w:tcPr>
+            <w:tcW w:w="7566" w:type="dxa"/>
+            <w:tcBorders>
+              <w:top w:val="single" w:sz="4" w:space="0" w:color="auto"/>
+              <w:left w:val="single" w:sz="4" w:space="0" w:color="auto"/>
+              <w:bottom w:val="single" w:sz="4" w:space="0" w:color="auto"/>
+              <w:right w:val="single" w:sz="4" w:space="0" w:color="auto"/>
+            </w:tcBorders>
+          </w:tcPr>
+          <w:p>
+            <w:pPr>
+              <w:rPr>
+                <w:rFonts w:ascii="Courier New" w:eastAsia="宋体" w:hAnsi="Courier New" w:cs="Courier New" w:hint="eastAsia"/>
+                <w:sz w:val="24"/>
+              </w:rPr>
+            </w:pPr>
+            <w:r>
+              <w:rPr>
+                <w:rFonts w:ascii="Courier New" w:eastAsia="宋体" w:hAnsi="Courier New" w:cs="Courier New" w:hint="eastAsia"/>
+                <w:sz w:val="24"/>
+              </w:rPr>
+              <w:t>获取用户信息失败</w:t>
+            </w:r>
+          </w:p>
+        </w:tc>
+      </w:tr>
+      <w:tr>
+        <w:tc>
+          <w:tcPr>
+            <w:tcW w:w="793" w:type="dxa"/>
+            <w:tcBorders>
+              <w:top w:val="single" w:sz="4" w:space="0" w:color="auto"/>
+              <w:left w:val="single" w:sz="4" w:space="0" w:color="auto"/>
+              <w:bottom w:val="single" w:sz="4" w:space="0" w:color="auto"/>
+              <w:right w:val="single" w:sz="4" w:space="0" w:color="auto"/>
+            </w:tcBorders>
+          </w:tcPr>
+          <w:p>
+            <w:pPr>
+              <w:rPr>
+                <w:rFonts w:ascii="Courier New" w:eastAsia="宋体" w:hAnsi="Courier New" w:cs="Courier New" w:hint="eastAsia"/>
+                <w:sz w:val="24"/>
+              </w:rPr>
+            </w:pPr>
+            <w:r>
+              <w:rPr>
+                <w:rFonts w:ascii="Courier New" w:eastAsia="宋体" w:hAnsi="Courier New" w:cs="Courier New" w:hint="eastAsia"/>
+                <w:sz w:val="24"/>
+              </w:rPr>
+              <w:t>4</w:t>
+            </w:r>
+            <w:r>
+              <w:rPr>
+                <w:rFonts w:ascii="Courier New" w:eastAsia="宋体" w:hAnsi="Courier New" w:cs="Courier New"/>
+                <w:sz w:val="24"/>
+              </w:rPr>
+              <w:t>6</w:t>
+            </w:r>
+          </w:p>
+        </w:tc>
+        <w:tc>
+          <w:tcPr>
+            <w:tcW w:w="7566" w:type="dxa"/>
+            <w:tcBorders>
+              <w:top w:val="single" w:sz="4" w:space="0" w:color="auto"/>
+              <w:left w:val="single" w:sz="4" w:space="0" w:color="auto"/>
+              <w:bottom w:val="single" w:sz="4" w:space="0" w:color="auto"/>
+              <w:right w:val="single" w:sz="4" w:space="0" w:color="auto"/>
+            </w:tcBorders>
+          </w:tcPr>
+          <w:p>
+            <w:pPr>
+              <w:rPr>
+                <w:rFonts w:ascii="Courier New" w:eastAsia="宋体" w:hAnsi="Courier New" w:cs="Courier New" w:hint="eastAsia"/>
+                <w:sz w:val="24"/>
+              </w:rPr>
+            </w:pPr>
+            <w:r>
+              <w:rPr>
+                <w:rFonts w:ascii="Courier New" w:eastAsia="宋体" w:hAnsi="Courier New" w:cs="Courier New" w:hint="eastAsia"/>
+                <w:sz w:val="24"/>
+              </w:rPr>
+              <w:t>注销账号失败</w:t>
             </w:r>
           </w:p>
         </w:tc>
@@ -3575,6 +3697,7 @@
                 <w:rFonts w:ascii="宋体" w:eastAsia="宋体" w:hAnsi="宋体" w:hint="eastAsia"/>
                 <w:sz w:val="24"/>
               </w:rPr>
+              <w:lastRenderedPageBreak/>
               <w:t>参数名</w:t>
             </w:r>
           </w:p>
@@ -3741,7 +3864,6 @@
                 <w:rFonts w:ascii="宋体" w:eastAsia="宋体" w:hAnsi="宋体" w:hint="eastAsia"/>
                 <w:sz w:val="24"/>
               </w:rPr>
-              <w:lastRenderedPageBreak/>
               <w:t>the_file</w:t>
             </w:r>
           </w:p>
@@ -5237,6 +5359,7 @@
           <w:b/>
           <w:sz w:val="28"/>
         </w:rPr>
+        <w:lastRenderedPageBreak/>
         <w:t>输出：</w:t>
       </w:r>
     </w:p>
@@ -5254,7 +5377,6 @@
           <w:b/>
           <w:sz w:val="28"/>
         </w:rPr>
-        <w:lastRenderedPageBreak/>
         <w:t>无</w:t>
       </w:r>
     </w:p>
@@ -17450,8 +17572,6 @@
                 <w:sz w:val="24"/>
               </w:rPr>
             </w:pPr>
-            <w:bookmarkStart w:id="0" w:name="_GoBack"/>
-            <w:bookmarkEnd w:id="0"/>
             <w:r>
               <w:rPr>
                 <w:rFonts w:ascii="宋体" w:eastAsia="宋体" w:hAnsi="宋体" w:hint="eastAsia"/>
@@ -23080,16 +23200,908 @@
     <w:p>
       <w:pPr>
         <w:rPr>
+          <w:rFonts w:ascii="宋体" w:eastAsia="宋体" w:hAnsi="宋体" w:cs="宋体"/>
+          <w:b/>
+          <w:bCs/>
+          <w:kern w:val="44"/>
+          <w:sz w:val="44"/>
+          <w:szCs w:val="44"/>
+        </w:rPr>
+      </w:pPr>
+      <w:r>
+        <w:rPr>
+          <w:rFonts w:ascii="宋体" w:eastAsia="宋体" w:hAnsi="宋体" w:cs="宋体" w:hint="eastAsia"/>
+          <w:b/>
+          <w:bCs/>
+          <w:kern w:val="44"/>
+          <w:sz w:val="44"/>
+          <w:szCs w:val="44"/>
+        </w:rPr>
+        <w:t>获取用户信息（/</w:t>
+      </w:r>
+      <w:r>
+        <w:rPr>
+          <w:rFonts w:ascii="宋体" w:eastAsia="宋体" w:hAnsi="宋体" w:cs="宋体"/>
+          <w:b/>
+          <w:bCs/>
+          <w:kern w:val="44"/>
+          <w:sz w:val="44"/>
+          <w:szCs w:val="44"/>
+        </w:rPr>
+        <w:t>getUserInfo</w:t>
+      </w:r>
+      <w:r>
+        <w:rPr>
+          <w:rFonts w:ascii="宋体" w:eastAsia="宋体" w:hAnsi="宋体" w:cs="宋体" w:hint="eastAsia"/>
+          <w:b/>
+          <w:bCs/>
+          <w:kern w:val="44"/>
+          <w:sz w:val="44"/>
+          <w:szCs w:val="44"/>
+        </w:rPr>
+        <w:t>）</w:t>
+      </w:r>
+    </w:p>
+    <w:p>
+      <w:pPr>
+        <w:rPr>
           <w:rFonts w:ascii="宋体" w:eastAsia="宋体" w:hAnsi="宋体" w:cs="Times New Roman"/>
           <w:b/>
           <w:sz w:val="28"/>
         </w:rPr>
       </w:pPr>
-    </w:p>
+      <w:r>
+        <w:rPr>
+          <w:rFonts w:ascii="宋体" w:eastAsia="宋体" w:hAnsi="宋体" w:cs="Times New Roman" w:hint="eastAsia"/>
+          <w:b/>
+          <w:sz w:val="28"/>
+        </w:rPr>
+        <w:t>输入：</w:t>
+      </w:r>
+    </w:p>
+    <w:tbl>
+      <w:tblPr>
+        <w:tblStyle w:val="a3"/>
+        <w:tblW w:w="8359" w:type="dxa"/>
+        <w:tblInd w:w="0" w:type="dxa"/>
+        <w:tblLook w:val="04A0" w:firstRow="1" w:lastRow="0" w:firstColumn="1" w:lastColumn="0" w:noHBand="0" w:noVBand="1"/>
+      </w:tblPr>
+      <w:tblGrid>
+        <w:gridCol w:w="2212"/>
+        <w:gridCol w:w="1679"/>
+        <w:gridCol w:w="4468"/>
+      </w:tblGrid>
+      <w:tr>
+        <w:tc>
+          <w:tcPr>
+            <w:tcW w:w="2212" w:type="dxa"/>
+            <w:tcBorders>
+              <w:top w:val="single" w:sz="4" w:space="0" w:color="auto"/>
+              <w:left w:val="single" w:sz="4" w:space="0" w:color="auto"/>
+              <w:bottom w:val="single" w:sz="4" w:space="0" w:color="auto"/>
+              <w:right w:val="single" w:sz="4" w:space="0" w:color="auto"/>
+            </w:tcBorders>
+            <w:hideMark/>
+          </w:tcPr>
+          <w:p>
+            <w:pPr>
+              <w:rPr>
+                <w:rFonts w:ascii="宋体" w:eastAsia="宋体" w:hAnsi="宋体"/>
+                <w:sz w:val="24"/>
+              </w:rPr>
+            </w:pPr>
+            <w:r>
+              <w:rPr>
+                <w:rFonts w:ascii="宋体" w:eastAsia="宋体" w:hAnsi="宋体" w:hint="eastAsia"/>
+                <w:sz w:val="24"/>
+              </w:rPr>
+              <w:t>参数名</w:t>
+            </w:r>
+          </w:p>
+        </w:tc>
+        <w:tc>
+          <w:tcPr>
+            <w:tcW w:w="1679" w:type="dxa"/>
+            <w:tcBorders>
+              <w:top w:val="single" w:sz="4" w:space="0" w:color="auto"/>
+              <w:left w:val="single" w:sz="4" w:space="0" w:color="auto"/>
+              <w:bottom w:val="single" w:sz="4" w:space="0" w:color="auto"/>
+              <w:right w:val="single" w:sz="4" w:space="0" w:color="auto"/>
+            </w:tcBorders>
+            <w:hideMark/>
+          </w:tcPr>
+          <w:p>
+            <w:pPr>
+              <w:rPr>
+                <w:rFonts w:ascii="宋体" w:eastAsia="宋体" w:hAnsi="宋体"/>
+                <w:sz w:val="24"/>
+              </w:rPr>
+            </w:pPr>
+            <w:r>
+              <w:rPr>
+                <w:rFonts w:ascii="宋体" w:eastAsia="宋体" w:hAnsi="宋体" w:hint="eastAsia"/>
+                <w:sz w:val="24"/>
+              </w:rPr>
+              <w:t>类型</w:t>
+            </w:r>
+          </w:p>
+        </w:tc>
+        <w:tc>
+          <w:tcPr>
+            <w:tcW w:w="4468" w:type="dxa"/>
+            <w:tcBorders>
+              <w:top w:val="single" w:sz="4" w:space="0" w:color="auto"/>
+              <w:left w:val="single" w:sz="4" w:space="0" w:color="auto"/>
+              <w:bottom w:val="single" w:sz="4" w:space="0" w:color="auto"/>
+              <w:right w:val="single" w:sz="4" w:space="0" w:color="auto"/>
+            </w:tcBorders>
+            <w:hideMark/>
+          </w:tcPr>
+          <w:p>
+            <w:pPr>
+              <w:rPr>
+                <w:rFonts w:ascii="宋体" w:eastAsia="宋体" w:hAnsi="宋体"/>
+                <w:sz w:val="24"/>
+              </w:rPr>
+            </w:pPr>
+            <w:r>
+              <w:rPr>
+                <w:rFonts w:ascii="宋体" w:eastAsia="宋体" w:hAnsi="宋体" w:hint="eastAsia"/>
+                <w:sz w:val="24"/>
+              </w:rPr>
+              <w:t>备注</w:t>
+            </w:r>
+          </w:p>
+        </w:tc>
+      </w:tr>
+      <w:tr>
+        <w:tc>
+          <w:tcPr>
+            <w:tcW w:w="2212" w:type="dxa"/>
+            <w:tcBorders>
+              <w:top w:val="single" w:sz="4" w:space="0" w:color="auto"/>
+              <w:left w:val="single" w:sz="4" w:space="0" w:color="auto"/>
+              <w:bottom w:val="single" w:sz="4" w:space="0" w:color="auto"/>
+              <w:right w:val="single" w:sz="4" w:space="0" w:color="auto"/>
+            </w:tcBorders>
+            <w:hideMark/>
+          </w:tcPr>
+          <w:p>
+            <w:pPr>
+              <w:rPr>
+                <w:rFonts w:ascii="宋体" w:eastAsia="宋体" w:hAnsi="宋体"/>
+                <w:sz w:val="24"/>
+              </w:rPr>
+            </w:pPr>
+            <w:r>
+              <w:rPr>
+                <w:rFonts w:ascii="宋体" w:eastAsia="宋体" w:hAnsi="宋体" w:hint="eastAsia"/>
+                <w:sz w:val="24"/>
+              </w:rPr>
+              <w:t>token</w:t>
+            </w:r>
+          </w:p>
+        </w:tc>
+        <w:tc>
+          <w:tcPr>
+            <w:tcW w:w="1679" w:type="dxa"/>
+            <w:tcBorders>
+              <w:top w:val="single" w:sz="4" w:space="0" w:color="auto"/>
+              <w:left w:val="single" w:sz="4" w:space="0" w:color="auto"/>
+              <w:bottom w:val="single" w:sz="4" w:space="0" w:color="auto"/>
+              <w:right w:val="single" w:sz="4" w:space="0" w:color="auto"/>
+            </w:tcBorders>
+            <w:hideMark/>
+          </w:tcPr>
+          <w:p>
+            <w:pPr>
+              <w:rPr>
+                <w:rFonts w:ascii="宋体" w:eastAsia="宋体" w:hAnsi="宋体"/>
+                <w:sz w:val="24"/>
+              </w:rPr>
+            </w:pPr>
+            <w:r>
+              <w:rPr>
+                <w:rFonts w:ascii="宋体" w:eastAsia="宋体" w:hAnsi="宋体" w:hint="eastAsia"/>
+                <w:sz w:val="24"/>
+              </w:rPr>
+              <w:t>字符串</w:t>
+            </w:r>
+          </w:p>
+        </w:tc>
+        <w:tc>
+          <w:tcPr>
+            <w:tcW w:w="4468" w:type="dxa"/>
+            <w:tcBorders>
+              <w:top w:val="single" w:sz="4" w:space="0" w:color="auto"/>
+              <w:left w:val="single" w:sz="4" w:space="0" w:color="auto"/>
+              <w:bottom w:val="single" w:sz="4" w:space="0" w:color="auto"/>
+              <w:right w:val="single" w:sz="4" w:space="0" w:color="auto"/>
+            </w:tcBorders>
+            <w:hideMark/>
+          </w:tcPr>
+          <w:p>
+            <w:pPr>
+              <w:rPr>
+                <w:rFonts w:ascii="宋体" w:eastAsia="宋体" w:hAnsi="宋体"/>
+                <w:sz w:val="24"/>
+              </w:rPr>
+            </w:pPr>
+            <w:r>
+              <w:rPr>
+                <w:rFonts w:ascii="宋体" w:eastAsia="宋体" w:hAnsi="宋体" w:hint="eastAsia"/>
+                <w:sz w:val="24"/>
+              </w:rPr>
+              <w:t>用户登录凭证</w:t>
+            </w:r>
+          </w:p>
+        </w:tc>
+      </w:tr>
+      <w:tr>
+        <w:tc>
+          <w:tcPr>
+            <w:tcW w:w="2212" w:type="dxa"/>
+            <w:tcBorders>
+              <w:top w:val="single" w:sz="4" w:space="0" w:color="auto"/>
+              <w:left w:val="single" w:sz="4" w:space="0" w:color="auto"/>
+              <w:bottom w:val="single" w:sz="4" w:space="0" w:color="auto"/>
+              <w:right w:val="single" w:sz="4" w:space="0" w:color="auto"/>
+            </w:tcBorders>
+          </w:tcPr>
+          <w:p>
+            <w:pPr>
+              <w:rPr>
+                <w:rFonts w:ascii="宋体" w:eastAsia="宋体" w:hAnsi="宋体" w:hint="eastAsia"/>
+                <w:sz w:val="24"/>
+              </w:rPr>
+            </w:pPr>
+            <w:r>
+              <w:rPr>
+                <w:rFonts w:ascii="宋体" w:eastAsia="宋体" w:hAnsi="宋体" w:hint="eastAsia"/>
+                <w:sz w:val="24"/>
+              </w:rPr>
+              <w:t>u</w:t>
+            </w:r>
+            <w:r>
+              <w:rPr>
+                <w:rFonts w:ascii="宋体" w:eastAsia="宋体" w:hAnsi="宋体"/>
+                <w:sz w:val="24"/>
+              </w:rPr>
+              <w:t>ser_id</w:t>
+            </w:r>
+          </w:p>
+        </w:tc>
+        <w:tc>
+          <w:tcPr>
+            <w:tcW w:w="1679" w:type="dxa"/>
+            <w:tcBorders>
+              <w:top w:val="single" w:sz="4" w:space="0" w:color="auto"/>
+              <w:left w:val="single" w:sz="4" w:space="0" w:color="auto"/>
+              <w:bottom w:val="single" w:sz="4" w:space="0" w:color="auto"/>
+              <w:right w:val="single" w:sz="4" w:space="0" w:color="auto"/>
+            </w:tcBorders>
+          </w:tcPr>
+          <w:p>
+            <w:pPr>
+              <w:rPr>
+                <w:rFonts w:ascii="宋体" w:eastAsia="宋体" w:hAnsi="宋体" w:hint="eastAsia"/>
+                <w:sz w:val="24"/>
+              </w:rPr>
+            </w:pPr>
+            <w:r>
+              <w:rPr>
+                <w:rFonts w:ascii="宋体" w:eastAsia="宋体" w:hAnsi="宋体" w:hint="eastAsia"/>
+                <w:sz w:val="24"/>
+              </w:rPr>
+              <w:t>整形</w:t>
+            </w:r>
+          </w:p>
+        </w:tc>
+        <w:tc>
+          <w:tcPr>
+            <w:tcW w:w="4468" w:type="dxa"/>
+            <w:tcBorders>
+              <w:top w:val="single" w:sz="4" w:space="0" w:color="auto"/>
+              <w:left w:val="single" w:sz="4" w:space="0" w:color="auto"/>
+              <w:bottom w:val="single" w:sz="4" w:space="0" w:color="auto"/>
+              <w:right w:val="single" w:sz="4" w:space="0" w:color="auto"/>
+            </w:tcBorders>
+          </w:tcPr>
+          <w:p>
+            <w:pPr>
+              <w:rPr>
+                <w:rFonts w:ascii="宋体" w:eastAsia="宋体" w:hAnsi="宋体" w:hint="eastAsia"/>
+                <w:sz w:val="24"/>
+              </w:rPr>
+            </w:pPr>
+            <w:r>
+              <w:rPr>
+                <w:rFonts w:ascii="宋体" w:eastAsia="宋体" w:hAnsi="宋体" w:hint="eastAsia"/>
+                <w:sz w:val="24"/>
+              </w:rPr>
+              <w:t>用户ID</w:t>
+            </w:r>
+          </w:p>
+        </w:tc>
+      </w:tr>
+    </w:tbl>
     <w:p>
       <w:pPr>
         <w:rPr>
           <w:rFonts w:ascii="宋体" w:eastAsia="宋体" w:hAnsi="宋体" w:cs="Times New Roman"/>
+          <w:b/>
+          <w:sz w:val="28"/>
+        </w:rPr>
+      </w:pPr>
+      <w:r>
+        <w:rPr>
+          <w:rFonts w:ascii="宋体" w:eastAsia="宋体" w:hAnsi="宋体" w:cs="Times New Roman" w:hint="eastAsia"/>
+          <w:b/>
+          <w:sz w:val="28"/>
+        </w:rPr>
+        <w:lastRenderedPageBreak/>
+        <w:t>输出：</w:t>
+      </w:r>
+    </w:p>
+    <w:tbl>
+      <w:tblPr>
+        <w:tblStyle w:val="a3"/>
+        <w:tblW w:w="0" w:type="auto"/>
+        <w:tblInd w:w="0" w:type="dxa"/>
+        <w:tblLook w:val="04A0" w:firstRow="1" w:lastRow="0" w:firstColumn="1" w:lastColumn="0" w:noHBand="0" w:noVBand="1"/>
+      </w:tblPr>
+      <w:tblGrid>
+        <w:gridCol w:w="2765"/>
+        <w:gridCol w:w="2765"/>
+        <w:gridCol w:w="2766"/>
+      </w:tblGrid>
+      <w:tr>
+        <w:tc>
+          <w:tcPr>
+            <w:tcW w:w="2765" w:type="dxa"/>
+            <w:tcBorders>
+              <w:top w:val="single" w:sz="4" w:space="0" w:color="auto"/>
+              <w:left w:val="single" w:sz="4" w:space="0" w:color="auto"/>
+              <w:bottom w:val="single" w:sz="4" w:space="0" w:color="auto"/>
+              <w:right w:val="single" w:sz="4" w:space="0" w:color="auto"/>
+            </w:tcBorders>
+            <w:hideMark/>
+          </w:tcPr>
+          <w:p>
+            <w:pPr>
+              <w:rPr>
+                <w:rFonts w:ascii="宋体" w:eastAsia="宋体" w:hAnsi="宋体"/>
+                <w:sz w:val="24"/>
+              </w:rPr>
+            </w:pPr>
+            <w:r>
+              <w:rPr>
+                <w:rFonts w:ascii="宋体" w:eastAsia="宋体" w:hAnsi="宋体" w:hint="eastAsia"/>
+                <w:sz w:val="24"/>
+              </w:rPr>
+              <w:t>字段名</w:t>
+            </w:r>
+          </w:p>
+        </w:tc>
+        <w:tc>
+          <w:tcPr>
+            <w:tcW w:w="2765" w:type="dxa"/>
+            <w:tcBorders>
+              <w:top w:val="single" w:sz="4" w:space="0" w:color="auto"/>
+              <w:left w:val="single" w:sz="4" w:space="0" w:color="auto"/>
+              <w:bottom w:val="single" w:sz="4" w:space="0" w:color="auto"/>
+              <w:right w:val="single" w:sz="4" w:space="0" w:color="auto"/>
+            </w:tcBorders>
+            <w:hideMark/>
+          </w:tcPr>
+          <w:p>
+            <w:pPr>
+              <w:rPr>
+                <w:rFonts w:ascii="宋体" w:eastAsia="宋体" w:hAnsi="宋体"/>
+                <w:sz w:val="24"/>
+              </w:rPr>
+            </w:pPr>
+            <w:r>
+              <w:rPr>
+                <w:rFonts w:ascii="宋体" w:eastAsia="宋体" w:hAnsi="宋体" w:hint="eastAsia"/>
+                <w:sz w:val="24"/>
+              </w:rPr>
+              <w:t>类型</w:t>
+            </w:r>
+          </w:p>
+        </w:tc>
+        <w:tc>
+          <w:tcPr>
+            <w:tcW w:w="2766" w:type="dxa"/>
+            <w:tcBorders>
+              <w:top w:val="single" w:sz="4" w:space="0" w:color="auto"/>
+              <w:left w:val="single" w:sz="4" w:space="0" w:color="auto"/>
+              <w:bottom w:val="single" w:sz="4" w:space="0" w:color="auto"/>
+              <w:right w:val="single" w:sz="4" w:space="0" w:color="auto"/>
+            </w:tcBorders>
+            <w:hideMark/>
+          </w:tcPr>
+          <w:p>
+            <w:pPr>
+              <w:rPr>
+                <w:rFonts w:ascii="宋体" w:eastAsia="宋体" w:hAnsi="宋体"/>
+                <w:sz w:val="24"/>
+              </w:rPr>
+            </w:pPr>
+            <w:r>
+              <w:rPr>
+                <w:rFonts w:ascii="宋体" w:eastAsia="宋体" w:hAnsi="宋体" w:hint="eastAsia"/>
+                <w:sz w:val="24"/>
+              </w:rPr>
+              <w:t>备注</w:t>
+            </w:r>
+          </w:p>
+        </w:tc>
+      </w:tr>
+      <w:tr>
+        <w:tc>
+          <w:tcPr>
+            <w:tcW w:w="2765" w:type="dxa"/>
+            <w:tcBorders>
+              <w:top w:val="single" w:sz="4" w:space="0" w:color="auto"/>
+              <w:left w:val="single" w:sz="4" w:space="0" w:color="auto"/>
+              <w:bottom w:val="single" w:sz="4" w:space="0" w:color="auto"/>
+              <w:right w:val="single" w:sz="4" w:space="0" w:color="auto"/>
+            </w:tcBorders>
+            <w:hideMark/>
+          </w:tcPr>
+          <w:p>
+            <w:pPr>
+              <w:rPr>
+                <w:rFonts w:ascii="宋体" w:eastAsia="宋体" w:hAnsi="宋体"/>
+                <w:sz w:val="24"/>
+              </w:rPr>
+            </w:pPr>
+            <w:r>
+              <w:rPr>
+                <w:rFonts w:ascii="宋体" w:eastAsia="宋体" w:hAnsi="宋体" w:hint="eastAsia"/>
+                <w:sz w:val="24"/>
+              </w:rPr>
+              <w:t>data</w:t>
+            </w:r>
+          </w:p>
+        </w:tc>
+        <w:tc>
+          <w:tcPr>
+            <w:tcW w:w="2765" w:type="dxa"/>
+            <w:tcBorders>
+              <w:top w:val="single" w:sz="4" w:space="0" w:color="auto"/>
+              <w:left w:val="single" w:sz="4" w:space="0" w:color="auto"/>
+              <w:bottom w:val="single" w:sz="4" w:space="0" w:color="auto"/>
+              <w:right w:val="single" w:sz="4" w:space="0" w:color="auto"/>
+            </w:tcBorders>
+            <w:hideMark/>
+          </w:tcPr>
+          <w:p>
+            <w:pPr>
+              <w:rPr>
+                <w:rFonts w:ascii="宋体" w:eastAsia="宋体" w:hAnsi="宋体"/>
+                <w:sz w:val="24"/>
+              </w:rPr>
+            </w:pPr>
+            <w:r>
+              <w:rPr>
+                <w:rFonts w:ascii="宋体" w:eastAsia="宋体" w:hAnsi="宋体" w:hint="eastAsia"/>
+                <w:sz w:val="24"/>
+              </w:rPr>
+              <w:t>object数组</w:t>
+            </w:r>
+          </w:p>
+        </w:tc>
+        <w:tc>
+          <w:tcPr>
+            <w:tcW w:w="2766" w:type="dxa"/>
+            <w:tcBorders>
+              <w:top w:val="single" w:sz="4" w:space="0" w:color="auto"/>
+              <w:left w:val="single" w:sz="4" w:space="0" w:color="auto"/>
+              <w:bottom w:val="single" w:sz="4" w:space="0" w:color="auto"/>
+              <w:right w:val="single" w:sz="4" w:space="0" w:color="auto"/>
+            </w:tcBorders>
+            <w:hideMark/>
+          </w:tcPr>
+          <w:p>
+            <w:pPr>
+              <w:rPr>
+                <w:rFonts w:ascii="宋体" w:eastAsia="宋体" w:hAnsi="宋体"/>
+                <w:sz w:val="24"/>
+              </w:rPr>
+            </w:pPr>
+            <w:r>
+              <w:rPr>
+                <w:rFonts w:ascii="宋体" w:eastAsia="宋体" w:hAnsi="宋体" w:hint="eastAsia"/>
+                <w:sz w:val="24"/>
+              </w:rPr>
+              <w:t>用户详细信息</w:t>
+            </w:r>
+          </w:p>
+        </w:tc>
+      </w:tr>
+    </w:tbl>
+    <w:p>
+      <w:pPr>
+        <w:rPr>
+          <w:rFonts w:ascii="宋体" w:eastAsia="宋体" w:hAnsi="宋体" w:cs="Times New Roman"/>
+          <w:b/>
+          <w:sz w:val="28"/>
+        </w:rPr>
+      </w:pPr>
+    </w:p>
+    <w:p>
+      <w:pPr>
+        <w:rPr>
+          <w:rFonts w:ascii="宋体" w:eastAsia="宋体" w:hAnsi="宋体" w:cs="Times New Roman"/>
+          <w:b/>
+          <w:sz w:val="28"/>
+        </w:rPr>
+      </w:pPr>
+      <w:r>
+        <w:rPr>
+          <w:rFonts w:ascii="宋体" w:eastAsia="宋体" w:hAnsi="宋体" w:cs="Times New Roman" w:hint="eastAsia"/>
+          <w:b/>
+          <w:sz w:val="28"/>
+        </w:rPr>
+        <w:t>备注</w:t>
+      </w:r>
+    </w:p>
+    <w:p>
+      <w:pPr>
+        <w:rPr>
+          <w:rFonts w:ascii="宋体" w:eastAsia="宋体" w:hAnsi="宋体" w:cs="Times New Roman"/>
+          <w:b/>
+          <w:sz w:val="28"/>
+        </w:rPr>
+      </w:pPr>
+      <w:r>
+        <w:rPr>
+          <w:rFonts w:ascii="宋体" w:eastAsia="宋体" w:hAnsi="宋体" w:cs="Times New Roman" w:hint="eastAsia"/>
+          <w:b/>
+          <w:sz w:val="28"/>
+        </w:rPr>
+        <w:t>无</w:t>
+      </w:r>
+    </w:p>
+    <w:p>
+      <w:pPr>
+        <w:rPr>
+          <w:rFonts w:ascii="宋体" w:eastAsia="宋体" w:hAnsi="宋体" w:cs="宋体"/>
+          <w:b/>
+          <w:bCs/>
+          <w:kern w:val="44"/>
+          <w:sz w:val="44"/>
+          <w:szCs w:val="44"/>
+        </w:rPr>
+      </w:pPr>
+      <w:r>
+        <w:rPr>
+          <w:rFonts w:ascii="宋体" w:eastAsia="宋体" w:hAnsi="宋体" w:cs="宋体" w:hint="eastAsia"/>
+          <w:b/>
+          <w:bCs/>
+          <w:kern w:val="44"/>
+          <w:sz w:val="44"/>
+          <w:szCs w:val="44"/>
+        </w:rPr>
+        <w:t>注销账号</w:t>
+      </w:r>
+      <w:bookmarkStart w:id="0" w:name="_GoBack"/>
+      <w:bookmarkEnd w:id="0"/>
+      <w:r>
+        <w:rPr>
+          <w:rFonts w:ascii="宋体" w:eastAsia="宋体" w:hAnsi="宋体" w:cs="宋体" w:hint="eastAsia"/>
+          <w:b/>
+          <w:bCs/>
+          <w:kern w:val="44"/>
+          <w:sz w:val="44"/>
+          <w:szCs w:val="44"/>
+        </w:rPr>
+        <w:t>（/</w:t>
+      </w:r>
+      <w:r>
+        <w:rPr>
+          <w:rFonts w:ascii="宋体" w:eastAsia="宋体" w:hAnsi="宋体" w:cs="宋体" w:hint="eastAsia"/>
+          <w:b/>
+          <w:bCs/>
+          <w:kern w:val="44"/>
+          <w:sz w:val="44"/>
+          <w:szCs w:val="44"/>
+        </w:rPr>
+        <w:t>delete</w:t>
+      </w:r>
+      <w:r>
+        <w:rPr>
+          <w:rFonts w:ascii="宋体" w:eastAsia="宋体" w:hAnsi="宋体" w:cs="宋体"/>
+          <w:b/>
+          <w:bCs/>
+          <w:kern w:val="44"/>
+          <w:sz w:val="44"/>
+          <w:szCs w:val="44"/>
+        </w:rPr>
+        <w:t>Account</w:t>
+      </w:r>
+      <w:r>
+        <w:rPr>
+          <w:rFonts w:ascii="宋体" w:eastAsia="宋体" w:hAnsi="宋体" w:cs="宋体" w:hint="eastAsia"/>
+          <w:b/>
+          <w:bCs/>
+          <w:kern w:val="44"/>
+          <w:sz w:val="44"/>
+          <w:szCs w:val="44"/>
+        </w:rPr>
+        <w:t>）</w:t>
+      </w:r>
+    </w:p>
+    <w:p>
+      <w:pPr>
+        <w:rPr>
+          <w:rFonts w:ascii="宋体" w:eastAsia="宋体" w:hAnsi="宋体" w:cs="Times New Roman"/>
+          <w:b/>
+          <w:sz w:val="28"/>
+        </w:rPr>
+      </w:pPr>
+      <w:r>
+        <w:rPr>
+          <w:rFonts w:ascii="宋体" w:eastAsia="宋体" w:hAnsi="宋体" w:cs="Times New Roman" w:hint="eastAsia"/>
+          <w:b/>
+          <w:sz w:val="28"/>
+        </w:rPr>
+        <w:t>输入：</w:t>
+      </w:r>
+    </w:p>
+    <w:tbl>
+      <w:tblPr>
+        <w:tblStyle w:val="a3"/>
+        <w:tblW w:w="8359" w:type="dxa"/>
+        <w:tblInd w:w="0" w:type="dxa"/>
+        <w:tblLook w:val="04A0" w:firstRow="1" w:lastRow="0" w:firstColumn="1" w:lastColumn="0" w:noHBand="0" w:noVBand="1"/>
+      </w:tblPr>
+      <w:tblGrid>
+        <w:gridCol w:w="2212"/>
+        <w:gridCol w:w="1679"/>
+        <w:gridCol w:w="4468"/>
+      </w:tblGrid>
+      <w:tr>
+        <w:tc>
+          <w:tcPr>
+            <w:tcW w:w="2212" w:type="dxa"/>
+            <w:tcBorders>
+              <w:top w:val="single" w:sz="4" w:space="0" w:color="auto"/>
+              <w:left w:val="single" w:sz="4" w:space="0" w:color="auto"/>
+              <w:bottom w:val="single" w:sz="4" w:space="0" w:color="auto"/>
+              <w:right w:val="single" w:sz="4" w:space="0" w:color="auto"/>
+            </w:tcBorders>
+            <w:hideMark/>
+          </w:tcPr>
+          <w:p>
+            <w:pPr>
+              <w:rPr>
+                <w:rFonts w:ascii="宋体" w:eastAsia="宋体" w:hAnsi="宋体"/>
+                <w:sz w:val="24"/>
+              </w:rPr>
+            </w:pPr>
+            <w:r>
+              <w:rPr>
+                <w:rFonts w:ascii="宋体" w:eastAsia="宋体" w:hAnsi="宋体" w:hint="eastAsia"/>
+                <w:sz w:val="24"/>
+              </w:rPr>
+              <w:t>参数名</w:t>
+            </w:r>
+          </w:p>
+        </w:tc>
+        <w:tc>
+          <w:tcPr>
+            <w:tcW w:w="1679" w:type="dxa"/>
+            <w:tcBorders>
+              <w:top w:val="single" w:sz="4" w:space="0" w:color="auto"/>
+              <w:left w:val="single" w:sz="4" w:space="0" w:color="auto"/>
+              <w:bottom w:val="single" w:sz="4" w:space="0" w:color="auto"/>
+              <w:right w:val="single" w:sz="4" w:space="0" w:color="auto"/>
+            </w:tcBorders>
+            <w:hideMark/>
+          </w:tcPr>
+          <w:p>
+            <w:pPr>
+              <w:rPr>
+                <w:rFonts w:ascii="宋体" w:eastAsia="宋体" w:hAnsi="宋体"/>
+                <w:sz w:val="24"/>
+              </w:rPr>
+            </w:pPr>
+            <w:r>
+              <w:rPr>
+                <w:rFonts w:ascii="宋体" w:eastAsia="宋体" w:hAnsi="宋体" w:hint="eastAsia"/>
+                <w:sz w:val="24"/>
+              </w:rPr>
+              <w:t>类型</w:t>
+            </w:r>
+          </w:p>
+        </w:tc>
+        <w:tc>
+          <w:tcPr>
+            <w:tcW w:w="4468" w:type="dxa"/>
+            <w:tcBorders>
+              <w:top w:val="single" w:sz="4" w:space="0" w:color="auto"/>
+              <w:left w:val="single" w:sz="4" w:space="0" w:color="auto"/>
+              <w:bottom w:val="single" w:sz="4" w:space="0" w:color="auto"/>
+              <w:right w:val="single" w:sz="4" w:space="0" w:color="auto"/>
+            </w:tcBorders>
+            <w:hideMark/>
+          </w:tcPr>
+          <w:p>
+            <w:pPr>
+              <w:rPr>
+                <w:rFonts w:ascii="宋体" w:eastAsia="宋体" w:hAnsi="宋体"/>
+                <w:sz w:val="24"/>
+              </w:rPr>
+            </w:pPr>
+            <w:r>
+              <w:rPr>
+                <w:rFonts w:ascii="宋体" w:eastAsia="宋体" w:hAnsi="宋体" w:hint="eastAsia"/>
+                <w:sz w:val="24"/>
+              </w:rPr>
+              <w:t>备注</w:t>
+            </w:r>
+          </w:p>
+        </w:tc>
+      </w:tr>
+      <w:tr>
+        <w:tc>
+          <w:tcPr>
+            <w:tcW w:w="2212" w:type="dxa"/>
+            <w:tcBorders>
+              <w:top w:val="single" w:sz="4" w:space="0" w:color="auto"/>
+              <w:left w:val="single" w:sz="4" w:space="0" w:color="auto"/>
+              <w:bottom w:val="single" w:sz="4" w:space="0" w:color="auto"/>
+              <w:right w:val="single" w:sz="4" w:space="0" w:color="auto"/>
+            </w:tcBorders>
+            <w:hideMark/>
+          </w:tcPr>
+          <w:p>
+            <w:pPr>
+              <w:rPr>
+                <w:rFonts w:ascii="宋体" w:eastAsia="宋体" w:hAnsi="宋体"/>
+                <w:sz w:val="24"/>
+              </w:rPr>
+            </w:pPr>
+            <w:r>
+              <w:rPr>
+                <w:rFonts w:ascii="宋体" w:eastAsia="宋体" w:hAnsi="宋体" w:hint="eastAsia"/>
+                <w:sz w:val="24"/>
+              </w:rPr>
+              <w:t>token</w:t>
+            </w:r>
+          </w:p>
+        </w:tc>
+        <w:tc>
+          <w:tcPr>
+            <w:tcW w:w="1679" w:type="dxa"/>
+            <w:tcBorders>
+              <w:top w:val="single" w:sz="4" w:space="0" w:color="auto"/>
+              <w:left w:val="single" w:sz="4" w:space="0" w:color="auto"/>
+              <w:bottom w:val="single" w:sz="4" w:space="0" w:color="auto"/>
+              <w:right w:val="single" w:sz="4" w:space="0" w:color="auto"/>
+            </w:tcBorders>
+            <w:hideMark/>
+          </w:tcPr>
+          <w:p>
+            <w:pPr>
+              <w:rPr>
+                <w:rFonts w:ascii="宋体" w:eastAsia="宋体" w:hAnsi="宋体"/>
+                <w:sz w:val="24"/>
+              </w:rPr>
+            </w:pPr>
+            <w:r>
+              <w:rPr>
+                <w:rFonts w:ascii="宋体" w:eastAsia="宋体" w:hAnsi="宋体" w:hint="eastAsia"/>
+                <w:sz w:val="24"/>
+              </w:rPr>
+              <w:t>字符串</w:t>
+            </w:r>
+          </w:p>
+        </w:tc>
+        <w:tc>
+          <w:tcPr>
+            <w:tcW w:w="4468" w:type="dxa"/>
+            <w:tcBorders>
+              <w:top w:val="single" w:sz="4" w:space="0" w:color="auto"/>
+              <w:left w:val="single" w:sz="4" w:space="0" w:color="auto"/>
+              <w:bottom w:val="single" w:sz="4" w:space="0" w:color="auto"/>
+              <w:right w:val="single" w:sz="4" w:space="0" w:color="auto"/>
+            </w:tcBorders>
+            <w:hideMark/>
+          </w:tcPr>
+          <w:p>
+            <w:pPr>
+              <w:rPr>
+                <w:rFonts w:ascii="宋体" w:eastAsia="宋体" w:hAnsi="宋体"/>
+                <w:sz w:val="24"/>
+              </w:rPr>
+            </w:pPr>
+            <w:r>
+              <w:rPr>
+                <w:rFonts w:ascii="宋体" w:eastAsia="宋体" w:hAnsi="宋体" w:hint="eastAsia"/>
+                <w:sz w:val="24"/>
+              </w:rPr>
+              <w:t>用户登录凭证</w:t>
+            </w:r>
+          </w:p>
+        </w:tc>
+      </w:tr>
+    </w:tbl>
+    <w:p>
+      <w:pPr>
+        <w:rPr>
+          <w:rFonts w:ascii="宋体" w:eastAsia="宋体" w:hAnsi="宋体" w:cs="Times New Roman"/>
+          <w:b/>
+          <w:sz w:val="28"/>
+        </w:rPr>
+      </w:pPr>
+      <w:r>
+        <w:rPr>
+          <w:rFonts w:ascii="宋体" w:eastAsia="宋体" w:hAnsi="宋体" w:cs="Times New Roman" w:hint="eastAsia"/>
+          <w:b/>
+          <w:sz w:val="28"/>
+        </w:rPr>
+        <w:t>输出：</w:t>
+      </w:r>
+    </w:p>
+    <w:p>
+      <w:pPr>
+        <w:rPr>
+          <w:rFonts w:ascii="宋体" w:eastAsia="宋体" w:hAnsi="宋体" w:cs="Times New Roman"/>
+          <w:b/>
+          <w:sz w:val="28"/>
+        </w:rPr>
+      </w:pPr>
+      <w:r>
+        <w:rPr>
+          <w:rFonts w:ascii="宋体" w:eastAsia="宋体" w:hAnsi="宋体" w:cs="Times New Roman" w:hint="eastAsia"/>
+          <w:b/>
+          <w:sz w:val="28"/>
+        </w:rPr>
+        <w:t>无</w:t>
+      </w:r>
+    </w:p>
+    <w:p>
+      <w:pPr>
+        <w:rPr>
+          <w:rFonts w:ascii="宋体" w:eastAsia="宋体" w:hAnsi="宋体" w:cs="Times New Roman"/>
+          <w:b/>
+          <w:sz w:val="28"/>
+        </w:rPr>
+      </w:pPr>
+      <w:r>
+        <w:rPr>
+          <w:rFonts w:ascii="宋体" w:eastAsia="宋体" w:hAnsi="宋体" w:cs="Times New Roman" w:hint="eastAsia"/>
+          <w:b/>
+          <w:sz w:val="28"/>
+        </w:rPr>
+        <w:t>备注</w:t>
+      </w:r>
+    </w:p>
+    <w:p>
+      <w:pPr>
+        <w:rPr>
+          <w:rFonts w:ascii="宋体" w:eastAsia="宋体" w:hAnsi="宋体" w:cs="Times New Roman"/>
+          <w:b/>
+          <w:sz w:val="28"/>
+        </w:rPr>
+      </w:pPr>
+      <w:r>
+        <w:rPr>
+          <w:rFonts w:ascii="宋体" w:eastAsia="宋体" w:hAnsi="宋体" w:cs="Times New Roman" w:hint="eastAsia"/>
+          <w:b/>
+          <w:sz w:val="28"/>
+        </w:rPr>
+        <w:t>无</w:t>
+      </w:r>
+    </w:p>
+    <w:p>
+      <w:pPr>
+        <w:rPr>
+          <w:rFonts w:ascii="宋体" w:eastAsia="宋体" w:hAnsi="宋体" w:cs="Times New Roman" w:hint="eastAsia"/>
           <w:b/>
           <w:sz w:val="28"/>
         </w:rPr>

</xml_diff>